<commit_message>
Compare to same exact area; other minor fixes
</commit_message>
<xml_diff>
--- a/scripts_compare/Compare_regional.docx
+++ b/scripts_compare/Compare_regional.docx
@@ -78,7 +78,7 @@
         <w:pStyle w:val="Date"/>
       </w:pPr>
       <w:r>
-        <w:t xml:space="preserve">12-November-2020</w:t>
+        <w:t xml:space="preserve">14-November-2020</w:t>
       </w:r>
     </w:p>
     <w:sdt>
@@ -5023,7 +5023,7 @@
         <w:rPr>
           <w:rStyle w:val="VerbatimChar"/>
         </w:rPr>
-        <w:t xml:space="preserve">## dimensions  : 928, 1027, 1  (nrow, ncol, nlyr)</w:t>
+        <w:t xml:space="preserve">## dimensions  : 1261, 1027, 1  (nrow, ncol, nlyr)</w:t>
       </w:r>
       <w:r>
         <w:br/>
@@ -5041,7 +5041,7 @@
         <w:rPr>
           <w:rStyle w:val="VerbatimChar"/>
         </w:rPr>
-        <w:t xml:space="preserve">## extent      : 1530500, 1633200, 2283400, 2376200  (xmin, xmax, ymin, ymax)</w:t>
+        <w:t xml:space="preserve">## extent      : 1530500, 1633200, 2266600, 2392700  (xmin, xmax, ymin, ymax)</w:t>
       </w:r>
       <w:r>
         <w:br/>
@@ -6115,7 +6115,7 @@
         <w:rPr>
           <w:rStyle w:val="VerbatimChar"/>
         </w:rPr>
-        <w:t xml:space="preserve">## dimensions  : 116, 128, 1  (nrow, ncol, nlyr)</w:t>
+        <w:t xml:space="preserve">## dimensions  : 157, 128, 1  (nrow, ncol, nlyr)</w:t>
       </w:r>
       <w:r>
         <w:br/>
@@ -6133,7 +6133,7 @@
         <w:rPr>
           <w:rStyle w:val="VerbatimChar"/>
         </w:rPr>
-        <w:t xml:space="preserve">## extent      : 1530800, 1633200, 2283600, 2376400  (xmin, xmax, ymin, ymax)</w:t>
+        <w:t xml:space="preserve">## extent      : 1530800, 1633200, 2266800, 2392400  (xmin, xmax, ymin, ymax)</w:t>
       </w:r>
       <w:r>
         <w:br/>
@@ -6178,7 +6178,7 @@
         <w:rPr>
           <w:rStyle w:val="VerbatimChar"/>
         </w:rPr>
-        <w:t xml:space="preserve">## max values  : 7.163799</w:t>
+        <w:t xml:space="preserve">## max values  :      7.3</w:t>
       </w:r>
     </w:p>
     <w:bookmarkEnd w:id="39"/>
@@ -10796,7 +10796,7 @@
       </w:r>
     </w:p>
     <w:bookmarkEnd w:id="42"/>
-    <w:bookmarkStart w:id="43" w:name="match-resolution-and-crs"/>
+    <w:bookmarkStart w:id="44" w:name="match-resolution-and-crs"/>
     <w:p>
       <w:pPr>
         <w:pStyle w:val="Heading1"/>
@@ -11322,7 +11322,7 @@
         <w:pStyle w:val="FirstParagraph"/>
       </w:pPr>
       <w:r>
-        <w:t xml:space="preserve">Resample products into SoilGrids250 WGS84, using cubic interpolation.</w:t>
+        <w:t xml:space="preserve">Resample products into SoilGrids250 WGS84 250m nominal pixels, using cubic interpolation.</w:t>
       </w:r>
     </w:p>
     <w:p>
@@ -11363,7 +11363,25 @@
         <w:rPr>
           <w:rStyle w:val="NormalTok"/>
         </w:rPr>
-        <w:t xml:space="preserve">(r.gsm, r.sg)</w:t>
+        <w:t xml:space="preserve">(r.gsm, r.sg, </w:t>
+      </w:r>
+      <w:r>
+        <w:rPr>
+          <w:rStyle w:val="AttributeTok"/>
+        </w:rPr>
+        <w:t xml:space="preserve">method=</w:t>
+      </w:r>
+      <w:r>
+        <w:rPr>
+          <w:rStyle w:val="StringTok"/>
+        </w:rPr>
+        <w:t xml:space="preserve">"cubic"</w:t>
+      </w:r>
+      <w:r>
+        <w:rPr>
+          <w:rStyle w:val="NormalTok"/>
+        </w:rPr>
+        <w:t xml:space="preserve">)</w:t>
       </w:r>
       <w:r>
         <w:br/>
@@ -11432,7 +11450,25 @@
         <w:rPr>
           <w:rStyle w:val="NormalTok"/>
         </w:rPr>
-        <w:t xml:space="preserve">(r.p, r.sg) }</w:t>
+        <w:t xml:space="preserve">(r.p, r.sg, </w:t>
+      </w:r>
+      <w:r>
+        <w:rPr>
+          <w:rStyle w:val="AttributeTok"/>
+        </w:rPr>
+        <w:t xml:space="preserve">method=</w:t>
+      </w:r>
+      <w:r>
+        <w:rPr>
+          <w:rStyle w:val="StringTok"/>
+        </w:rPr>
+        <w:t xml:space="preserve">"cubic"</w:t>
+      </w:r>
+      <w:r>
+        <w:rPr>
+          <w:rStyle w:val="NormalTok"/>
+        </w:rPr>
+        <w:t xml:space="preserve">) }</w:t>
       </w:r>
       <w:r>
         <w:br/>
@@ -11501,155 +11537,40 @@
         <w:rPr>
           <w:rStyle w:val="NormalTok"/>
         </w:rPr>
-        <w:t xml:space="preserve">(r.psu, r.sg) }</w:t>
-      </w:r>
-      <w:r>
-        <w:br/>
-      </w:r>
-      <w:r>
-        <w:rPr>
-          <w:rStyle w:val="ControlFlowTok"/>
-        </w:rPr>
-        <w:t xml:space="preserve">if</w:t>
-      </w:r>
-      <w:r>
-        <w:rPr>
-          <w:rStyle w:val="NormalTok"/>
-        </w:rPr>
-        <w:t xml:space="preserve"> (</w:t>
-      </w:r>
-      <w:r>
-        <w:rPr>
-          <w:rStyle w:val="FunctionTok"/>
-        </w:rPr>
-        <w:t xml:space="preserve">exists</w:t>
-      </w:r>
-      <w:r>
-        <w:rPr>
-          <w:rStyle w:val="NormalTok"/>
-        </w:rPr>
-        <w:t xml:space="preserve">(</w:t>
-      </w:r>
-      <w:r>
-        <w:rPr>
-          <w:rStyle w:val="StringTok"/>
-        </w:rPr>
-        <w:t xml:space="preserve">"r.landgis"</w:t>
-      </w:r>
-      <w:r>
-        <w:rPr>
-          <w:rStyle w:val="NormalTok"/>
-        </w:rPr>
-        <w:t xml:space="preserve">)) { r.landgis.sg </w:t>
-      </w:r>
-      <w:r>
-        <w:rPr>
-          <w:rStyle w:val="OtherTok"/>
-        </w:rPr>
-        <w:t xml:space="preserve">&lt;-</w:t>
-      </w:r>
-      <w:r>
-        <w:rPr>
-          <w:rStyle w:val="NormalTok"/>
-        </w:rPr>
-        <w:t xml:space="preserve"> terra</w:t>
-      </w:r>
-      <w:r>
-        <w:rPr>
-          <w:rStyle w:val="SpecialCharTok"/>
-        </w:rPr>
-        <w:t xml:space="preserve">::</w:t>
-      </w:r>
-      <w:r>
-        <w:rPr>
-          <w:rStyle w:val="FunctionTok"/>
-        </w:rPr>
-        <w:t xml:space="preserve">resample</w:t>
-      </w:r>
-      <w:r>
-        <w:rPr>
-          <w:rStyle w:val="NormalTok"/>
-        </w:rPr>
-        <w:t xml:space="preserve">(r.landgis, r.sg) }</w:t>
-      </w:r>
-      <w:r>
-        <w:br/>
-      </w:r>
-      <w:r>
-        <w:rPr>
-          <w:rStyle w:val="ControlFlowTok"/>
-        </w:rPr>
-        <w:t xml:space="preserve">if</w:t>
-      </w:r>
-      <w:r>
-        <w:rPr>
-          <w:rStyle w:val="NormalTok"/>
-        </w:rPr>
-        <w:t xml:space="preserve"> (</w:t>
-      </w:r>
-      <w:r>
-        <w:rPr>
-          <w:rStyle w:val="FunctionTok"/>
-        </w:rPr>
-        <w:t xml:space="preserve">exists</w:t>
-      </w:r>
-      <w:r>
-        <w:rPr>
-          <w:rStyle w:val="NormalTok"/>
-        </w:rPr>
-        <w:t xml:space="preserve">(</w:t>
-      </w:r>
-      <w:r>
-        <w:rPr>
-          <w:rStyle w:val="StringTok"/>
-        </w:rPr>
-        <w:t xml:space="preserve">"r.issr8"</w:t>
-      </w:r>
-      <w:r>
-        <w:rPr>
-          <w:rStyle w:val="NormalTok"/>
-        </w:rPr>
-        <w:t xml:space="preserve">)) { r.issr8.sg </w:t>
-      </w:r>
-      <w:r>
-        <w:rPr>
-          <w:rStyle w:val="OtherTok"/>
-        </w:rPr>
-        <w:t xml:space="preserve">&lt;-</w:t>
-      </w:r>
-      <w:r>
-        <w:rPr>
-          <w:rStyle w:val="NormalTok"/>
-        </w:rPr>
-        <w:t xml:space="preserve"> terra</w:t>
-      </w:r>
-      <w:r>
-        <w:rPr>
-          <w:rStyle w:val="SpecialCharTok"/>
-        </w:rPr>
-        <w:t xml:space="preserve">::</w:t>
-      </w:r>
-      <w:r>
-        <w:rPr>
-          <w:rStyle w:val="FunctionTok"/>
-        </w:rPr>
-        <w:t xml:space="preserve">resample</w:t>
-      </w:r>
-      <w:r>
-        <w:rPr>
-          <w:rStyle w:val="NormalTok"/>
-        </w:rPr>
-        <w:t xml:space="preserve">(r.issr8, r.sg) }</w:t>
-      </w:r>
-    </w:p>
-    <w:bookmarkEnd w:id="43"/>
-    <w:bookmarkStart w:id="45" w:name="make-all-maps-cover-the-same-area"/>
-    <w:p>
-      <w:pPr>
-        <w:pStyle w:val="Heading1"/>
-      </w:pPr>
-      <w:r>
-        <w:t xml:space="preserve">Make all maps cover the same area</w:t>
+        <w:t xml:space="preserve">(r.psu, r.sg, </w:t>
+      </w:r>
+      <w:r>
+        <w:rPr>
+          <w:rStyle w:val="AttributeTok"/>
+        </w:rPr>
+        <w:t xml:space="preserve">method=</w:t>
+      </w:r>
+      <w:r>
+        <w:rPr>
+          <w:rStyle w:val="StringTok"/>
+        </w:rPr>
+        <w:t xml:space="preserve">"cubic"</w:t>
+      </w:r>
+      <w:r>
+        <w:rPr>
+          <w:rStyle w:val="NormalTok"/>
+        </w:rPr>
+        <w:t xml:space="preserve">) }</w:t>
+      </w:r>
+      <w:r>
+        <w:br/>
+      </w:r>
+      <w:r>
+        <w:rPr>
+          <w:rStyle w:val="FunctionTok"/>
+        </w:rPr>
+        <w:t xml:space="preserve">plot</w:t>
+      </w:r>
+      <w:r>
+        <w:rPr>
+          <w:rStyle w:val="NormalTok"/>
+        </w:rPr>
+        <w:t xml:space="preserve">(r.psu.sg)</w:t>
       </w:r>
     </w:p>
     <w:p>
@@ -11657,7 +11578,54 @@
         <w:pStyle w:val="FirstParagraph"/>
       </w:pPr>
       <w:r>
-        <w:t xml:space="preserve">POLARIS predicts in the lakes, for example.</w:t>
+        <w:drawing>
+          <wp:inline>
+            <wp:extent cx="5334000" cy="4267200"/>
+            <wp:effectExtent b="0" l="0" r="0" t="0"/>
+            <wp:docPr descr="" title="" id="1" name="Picture"/>
+            <a:graphic>
+              <a:graphicData uri="http://schemas.openxmlformats.org/drawingml/2006/picture">
+                <pic:pic>
+                  <pic:nvPicPr>
+                    <pic:cNvPr descr="./figs/compare_sg/crs.resample-1.png" id="0" name="Picture"/>
+                    <pic:cNvPicPr>
+                      <a:picLocks noChangeArrowheads="1" noChangeAspect="1"/>
+                    </pic:cNvPicPr>
+                  </pic:nvPicPr>
+                  <pic:blipFill>
+                    <a:blip r:embed="rId43"/>
+                    <a:stretch>
+                      <a:fillRect/>
+                    </a:stretch>
+                  </pic:blipFill>
+                  <pic:spPr bwMode="auto">
+                    <a:xfrm>
+                      <a:off x="0" y="0"/>
+                      <a:ext cx="5334000" cy="4267200"/>
+                    </a:xfrm>
+                    <a:prstGeom prst="rect">
+                      <a:avLst/>
+                    </a:prstGeom>
+                    <a:noFill/>
+                    <a:ln w="9525">
+                      <a:noFill/>
+                      <a:headEnd/>
+                      <a:tailEnd/>
+                    </a:ln>
+                  </pic:spPr>
+                </pic:pic>
+              </a:graphicData>
+            </a:graphic>
+          </wp:inline>
+        </w:drawing>
+      </w:r>
+    </w:p>
+    <w:p>
+      <w:pPr>
+        <w:pStyle w:val="BodyText"/>
+      </w:pPr>
+      <w:r>
+        <w:t xml:space="preserve">For LandGIS and ISSR-800 the CRS must be changed, not just the resolution:</w:t>
       </w:r>
     </w:p>
     <w:p>
@@ -11692,13 +11660,22 @@
         <w:rPr>
           <w:rStyle w:val="StringTok"/>
         </w:rPr>
-        <w:t xml:space="preserve">"r.p.sg"</w:t>
-      </w:r>
-      <w:r>
-        <w:rPr>
-          <w:rStyle w:val="NormalTok"/>
-        </w:rPr>
-        <w:t xml:space="preserve">)) { r.p.sg </w:t>
+        <w:t xml:space="preserve">"r.landgis"</w:t>
+      </w:r>
+      <w:r>
+        <w:rPr>
+          <w:rStyle w:val="NormalTok"/>
+        </w:rPr>
+        <w:t xml:space="preserve">)) { </w:t>
+      </w:r>
+      <w:r>
+        <w:br/>
+      </w:r>
+      <w:r>
+        <w:rPr>
+          <w:rStyle w:val="NormalTok"/>
+        </w:rPr>
+        <w:t xml:space="preserve">  r.landgis.sg </w:t>
       </w:r>
       <w:r>
         <w:rPr>
@@ -11710,19 +11687,167 @@
         <w:rPr>
           <w:rStyle w:val="NormalTok"/>
         </w:rPr>
-        <w:t xml:space="preserve"> </w:t>
-      </w:r>
-      <w:r>
-        <w:rPr>
-          <w:rStyle w:val="FunctionTok"/>
-        </w:rPr>
-        <w:t xml:space="preserve">mask</w:t>
-      </w:r>
-      <w:r>
-        <w:rPr>
-          <w:rStyle w:val="NormalTok"/>
-        </w:rPr>
-        <w:t xml:space="preserve">(r.p.sg, r.sg) }</w:t>
+        <w:t xml:space="preserve"> terra</w:t>
+      </w:r>
+      <w:r>
+        <w:rPr>
+          <w:rStyle w:val="SpecialCharTok"/>
+        </w:rPr>
+        <w:t xml:space="preserve">::</w:t>
+      </w:r>
+      <w:r>
+        <w:rPr>
+          <w:rStyle w:val="FunctionTok"/>
+        </w:rPr>
+        <w:t xml:space="preserve">project</w:t>
+      </w:r>
+      <w:r>
+        <w:rPr>
+          <w:rStyle w:val="NormalTok"/>
+        </w:rPr>
+        <w:t xml:space="preserve">(r.landgis, r.sg, </w:t>
+      </w:r>
+      <w:r>
+        <w:rPr>
+          <w:rStyle w:val="AttributeTok"/>
+        </w:rPr>
+        <w:t xml:space="preserve">method=</w:t>
+      </w:r>
+      <w:r>
+        <w:rPr>
+          <w:rStyle w:val="StringTok"/>
+        </w:rPr>
+        <w:t xml:space="preserve">"cubic"</w:t>
+      </w:r>
+      <w:r>
+        <w:rPr>
+          <w:rStyle w:val="NormalTok"/>
+        </w:rPr>
+        <w:t xml:space="preserve">) </w:t>
+      </w:r>
+      <w:r>
+        <w:br/>
+      </w:r>
+      <w:r>
+        <w:rPr>
+          <w:rStyle w:val="NormalTok"/>
+        </w:rPr>
+        <w:t xml:space="preserve">  }</w:t>
+      </w:r>
+      <w:r>
+        <w:br/>
+      </w:r>
+      <w:r>
+        <w:rPr>
+          <w:rStyle w:val="ControlFlowTok"/>
+        </w:rPr>
+        <w:t xml:space="preserve">if</w:t>
+      </w:r>
+      <w:r>
+        <w:rPr>
+          <w:rStyle w:val="NormalTok"/>
+        </w:rPr>
+        <w:t xml:space="preserve"> (</w:t>
+      </w:r>
+      <w:r>
+        <w:rPr>
+          <w:rStyle w:val="FunctionTok"/>
+        </w:rPr>
+        <w:t xml:space="preserve">exists</w:t>
+      </w:r>
+      <w:r>
+        <w:rPr>
+          <w:rStyle w:val="NormalTok"/>
+        </w:rPr>
+        <w:t xml:space="preserve">(</w:t>
+      </w:r>
+      <w:r>
+        <w:rPr>
+          <w:rStyle w:val="StringTok"/>
+        </w:rPr>
+        <w:t xml:space="preserve">"r.issr8"</w:t>
+      </w:r>
+      <w:r>
+        <w:rPr>
+          <w:rStyle w:val="NormalTok"/>
+        </w:rPr>
+        <w:t xml:space="preserve">)) { </w:t>
+      </w:r>
+      <w:r>
+        <w:br/>
+      </w:r>
+      <w:r>
+        <w:rPr>
+          <w:rStyle w:val="NormalTok"/>
+        </w:rPr>
+        <w:t xml:space="preserve">  r.issr8.sg </w:t>
+      </w:r>
+      <w:r>
+        <w:rPr>
+          <w:rStyle w:val="OtherTok"/>
+        </w:rPr>
+        <w:t xml:space="preserve">&lt;-</w:t>
+      </w:r>
+      <w:r>
+        <w:rPr>
+          <w:rStyle w:val="NormalTok"/>
+        </w:rPr>
+        <w:t xml:space="preserve"> terra</w:t>
+      </w:r>
+      <w:r>
+        <w:rPr>
+          <w:rStyle w:val="SpecialCharTok"/>
+        </w:rPr>
+        <w:t xml:space="preserve">::</w:t>
+      </w:r>
+      <w:r>
+        <w:rPr>
+          <w:rStyle w:val="FunctionTok"/>
+        </w:rPr>
+        <w:t xml:space="preserve">project</w:t>
+      </w:r>
+      <w:r>
+        <w:rPr>
+          <w:rStyle w:val="NormalTok"/>
+        </w:rPr>
+        <w:t xml:space="preserve">(r.issr8, r.sg, </w:t>
+      </w:r>
+      <w:r>
+        <w:rPr>
+          <w:rStyle w:val="AttributeTok"/>
+        </w:rPr>
+        <w:t xml:space="preserve">method=</w:t>
+      </w:r>
+      <w:r>
+        <w:rPr>
+          <w:rStyle w:val="StringTok"/>
+        </w:rPr>
+        <w:t xml:space="preserve">"cubic"</w:t>
+      </w:r>
+      <w:r>
+        <w:rPr>
+          <w:rStyle w:val="NormalTok"/>
+        </w:rPr>
+        <w:t xml:space="preserve">) </w:t>
+      </w:r>
+      <w:r>
+        <w:br/>
+      </w:r>
+      <w:r>
+        <w:rPr>
+          <w:rStyle w:val="NormalTok"/>
+        </w:rPr>
+        <w:t xml:space="preserve">  }</w:t>
+      </w:r>
+    </w:p>
+    <w:bookmarkEnd w:id="44"/>
+    <w:bookmarkStart w:id="46" w:name="make-all-maps-cover-the-same-area"/>
+    <w:p>
+      <w:pPr>
+        <w:pStyle w:val="Heading1"/>
+      </w:pPr>
+      <w:r>
+        <w:t xml:space="preserve">Make all maps cover the same area</w:t>
       </w:r>
     </w:p>
     <w:p>
@@ -11730,7 +11855,7 @@
         <w:pStyle w:val="FirstParagraph"/>
       </w:pPr>
       <w:r>
-        <w:t xml:space="preserve">Mask from SoilGrids to get consistent coverge:</w:t>
+        <w:t xml:space="preserve">POLARIS predicts in the lakes, the USA products predict in built-up areas. Mask these out with SoilGrids250, which does not.</w:t>
       </w:r>
     </w:p>
     <w:p>
@@ -11798,13 +11923,13 @@
         <w:rPr>
           <w:rStyle w:val="StringTok"/>
         </w:rPr>
-        <w:t xml:space="preserve">"r.issr.sg"</w:t>
-      </w:r>
-      <w:r>
-        <w:rPr>
-          <w:rStyle w:val="NormalTok"/>
-        </w:rPr>
-        <w:t xml:space="preserve">)) { r.issr.sg </w:t>
+        <w:t xml:space="preserve">"r.p.sg"</w:t>
+      </w:r>
+      <w:r>
+        <w:rPr>
+          <w:rStyle w:val="NormalTok"/>
+        </w:rPr>
+        <w:t xml:space="preserve">)) { r.p.sg </w:t>
       </w:r>
       <w:r>
         <w:rPr>
@@ -11828,6 +11953,69 @@
         <w:rPr>
           <w:rStyle w:val="NormalTok"/>
         </w:rPr>
+        <w:t xml:space="preserve">(r.p.sg, r.sg) }</w:t>
+      </w:r>
+      <w:r>
+        <w:br/>
+      </w:r>
+      <w:r>
+        <w:rPr>
+          <w:rStyle w:val="ControlFlowTok"/>
+        </w:rPr>
+        <w:t xml:space="preserve">if</w:t>
+      </w:r>
+      <w:r>
+        <w:rPr>
+          <w:rStyle w:val="NormalTok"/>
+        </w:rPr>
+        <w:t xml:space="preserve"> (</w:t>
+      </w:r>
+      <w:r>
+        <w:rPr>
+          <w:rStyle w:val="FunctionTok"/>
+        </w:rPr>
+        <w:t xml:space="preserve">exists</w:t>
+      </w:r>
+      <w:r>
+        <w:rPr>
+          <w:rStyle w:val="NormalTok"/>
+        </w:rPr>
+        <w:t xml:space="preserve">(</w:t>
+      </w:r>
+      <w:r>
+        <w:rPr>
+          <w:rStyle w:val="StringTok"/>
+        </w:rPr>
+        <w:t xml:space="preserve">"r.issr8.sg"</w:t>
+      </w:r>
+      <w:r>
+        <w:rPr>
+          <w:rStyle w:val="NormalTok"/>
+        </w:rPr>
+        <w:t xml:space="preserve">)) { r.issr8.sg </w:t>
+      </w:r>
+      <w:r>
+        <w:rPr>
+          <w:rStyle w:val="OtherTok"/>
+        </w:rPr>
+        <w:t xml:space="preserve">&lt;-</w:t>
+      </w:r>
+      <w:r>
+        <w:rPr>
+          <w:rStyle w:val="NormalTok"/>
+        </w:rPr>
+        <w:t xml:space="preserve"> </w:t>
+      </w:r>
+      <w:r>
+        <w:rPr>
+          <w:rStyle w:val="FunctionTok"/>
+        </w:rPr>
+        <w:t xml:space="preserve">mask</w:t>
+      </w:r>
+      <w:r>
+        <w:rPr>
+          <w:rStyle w:val="NormalTok"/>
+        </w:rPr>
         <w:t xml:space="preserve">(r.issr8.sg, r.sg) }</w:t>
       </w:r>
       <w:r>
@@ -11955,6 +12143,238 @@
           <w:rStyle w:val="NormalTok"/>
         </w:rPr>
         <w:t xml:space="preserve">(r.landgis.sg, r.sg) }</w:t>
+      </w:r>
+    </w:p>
+    <w:p>
+      <w:pPr>
+        <w:pStyle w:val="FirstParagraph"/>
+      </w:pPr>
+      <w:r>
+        <w:t xml:space="preserve">Then mask from GSM v0.5 to get consistent coverage, because it is the true 1 degree tile. SoilGrids is larger and so are the two originally in AEA projection.</w:t>
+      </w:r>
+    </w:p>
+    <w:p>
+      <w:pPr>
+        <w:pStyle w:val="SourceCode"/>
+      </w:pPr>
+      <w:r>
+        <w:rPr>
+          <w:rStyle w:val="NormalTok"/>
+        </w:rPr>
+        <w:t xml:space="preserve">r.sg </w:t>
+      </w:r>
+      <w:r>
+        <w:rPr>
+          <w:rStyle w:val="OtherTok"/>
+        </w:rPr>
+        <w:t xml:space="preserve">&lt;-</w:t>
+      </w:r>
+      <w:r>
+        <w:rPr>
+          <w:rStyle w:val="NormalTok"/>
+        </w:rPr>
+        <w:t xml:space="preserve"> </w:t>
+      </w:r>
+      <w:r>
+        <w:rPr>
+          <w:rStyle w:val="FunctionTok"/>
+        </w:rPr>
+        <w:t xml:space="preserve">mask</w:t>
+      </w:r>
+      <w:r>
+        <w:rPr>
+          <w:rStyle w:val="NormalTok"/>
+        </w:rPr>
+        <w:t xml:space="preserve">(r.sg, r.gsm.sg)</w:t>
+      </w:r>
+      <w:r>
+        <w:br/>
+      </w:r>
+      <w:r>
+        <w:rPr>
+          <w:rStyle w:val="ControlFlowTok"/>
+        </w:rPr>
+        <w:t xml:space="preserve">if</w:t>
+      </w:r>
+      <w:r>
+        <w:rPr>
+          <w:rStyle w:val="NormalTok"/>
+        </w:rPr>
+        <w:t xml:space="preserve"> (</w:t>
+      </w:r>
+      <w:r>
+        <w:rPr>
+          <w:rStyle w:val="FunctionTok"/>
+        </w:rPr>
+        <w:t xml:space="preserve">exists</w:t>
+      </w:r>
+      <w:r>
+        <w:rPr>
+          <w:rStyle w:val="NormalTok"/>
+        </w:rPr>
+        <w:t xml:space="preserve">(</w:t>
+      </w:r>
+      <w:r>
+        <w:rPr>
+          <w:rStyle w:val="StringTok"/>
+        </w:rPr>
+        <w:t xml:space="preserve">"r.issr8.sg"</w:t>
+      </w:r>
+      <w:r>
+        <w:rPr>
+          <w:rStyle w:val="NormalTok"/>
+        </w:rPr>
+        <w:t xml:space="preserve">)) { r.issr8.sg </w:t>
+      </w:r>
+      <w:r>
+        <w:rPr>
+          <w:rStyle w:val="OtherTok"/>
+        </w:rPr>
+        <w:t xml:space="preserve">&lt;-</w:t>
+      </w:r>
+      <w:r>
+        <w:rPr>
+          <w:rStyle w:val="NormalTok"/>
+        </w:rPr>
+        <w:t xml:space="preserve"> </w:t>
+      </w:r>
+      <w:r>
+        <w:rPr>
+          <w:rStyle w:val="FunctionTok"/>
+        </w:rPr>
+        <w:t xml:space="preserve">mask</w:t>
+      </w:r>
+      <w:r>
+        <w:rPr>
+          <w:rStyle w:val="NormalTok"/>
+        </w:rPr>
+        <w:t xml:space="preserve">(r.issr8.sg, r.gsm.sg) }</w:t>
+      </w:r>
+      <w:r>
+        <w:br/>
+      </w:r>
+      <w:r>
+        <w:rPr>
+          <w:rStyle w:val="ControlFlowTok"/>
+        </w:rPr>
+        <w:t xml:space="preserve">if</w:t>
+      </w:r>
+      <w:r>
+        <w:rPr>
+          <w:rStyle w:val="NormalTok"/>
+        </w:rPr>
+        <w:t xml:space="preserve"> (</w:t>
+      </w:r>
+      <w:r>
+        <w:rPr>
+          <w:rStyle w:val="FunctionTok"/>
+        </w:rPr>
+        <w:t xml:space="preserve">exists</w:t>
+      </w:r>
+      <w:r>
+        <w:rPr>
+          <w:rStyle w:val="NormalTok"/>
+        </w:rPr>
+        <w:t xml:space="preserve">(</w:t>
+      </w:r>
+      <w:r>
+        <w:rPr>
+          <w:rStyle w:val="StringTok"/>
+        </w:rPr>
+        <w:t xml:space="preserve">"r.psu.sg"</w:t>
+      </w:r>
+      <w:r>
+        <w:rPr>
+          <w:rStyle w:val="NormalTok"/>
+        </w:rPr>
+        <w:t xml:space="preserve">)) { r.psu.sg </w:t>
+      </w:r>
+      <w:r>
+        <w:rPr>
+          <w:rStyle w:val="OtherTok"/>
+        </w:rPr>
+        <w:t xml:space="preserve">&lt;-</w:t>
+      </w:r>
+      <w:r>
+        <w:rPr>
+          <w:rStyle w:val="NormalTok"/>
+        </w:rPr>
+        <w:t xml:space="preserve"> </w:t>
+      </w:r>
+      <w:r>
+        <w:rPr>
+          <w:rStyle w:val="FunctionTok"/>
+        </w:rPr>
+        <w:t xml:space="preserve">mask</w:t>
+      </w:r>
+      <w:r>
+        <w:rPr>
+          <w:rStyle w:val="NormalTok"/>
+        </w:rPr>
+        <w:t xml:space="preserve">(r.psu.sg, r.gsm.sg) }</w:t>
+      </w:r>
+      <w:r>
+        <w:br/>
+      </w:r>
+      <w:r>
+        <w:rPr>
+          <w:rStyle w:val="ControlFlowTok"/>
+        </w:rPr>
+        <w:t xml:space="preserve">if</w:t>
+      </w:r>
+      <w:r>
+        <w:rPr>
+          <w:rStyle w:val="NormalTok"/>
+        </w:rPr>
+        <w:t xml:space="preserve"> (</w:t>
+      </w:r>
+      <w:r>
+        <w:rPr>
+          <w:rStyle w:val="FunctionTok"/>
+        </w:rPr>
+        <w:t xml:space="preserve">exists</w:t>
+      </w:r>
+      <w:r>
+        <w:rPr>
+          <w:rStyle w:val="NormalTok"/>
+        </w:rPr>
+        <w:t xml:space="preserve">(</w:t>
+      </w:r>
+      <w:r>
+        <w:rPr>
+          <w:rStyle w:val="StringTok"/>
+        </w:rPr>
+        <w:t xml:space="preserve">"r.landgis.sg"</w:t>
+      </w:r>
+      <w:r>
+        <w:rPr>
+          <w:rStyle w:val="NormalTok"/>
+        </w:rPr>
+        <w:t xml:space="preserve">)) { r.landgis.sg </w:t>
+      </w:r>
+      <w:r>
+        <w:rPr>
+          <w:rStyle w:val="OtherTok"/>
+        </w:rPr>
+        <w:t xml:space="preserve">&lt;-</w:t>
+      </w:r>
+      <w:r>
+        <w:rPr>
+          <w:rStyle w:val="NormalTok"/>
+        </w:rPr>
+        <w:t xml:space="preserve"> </w:t>
+      </w:r>
+      <w:r>
+        <w:rPr>
+          <w:rStyle w:val="FunctionTok"/>
+        </w:rPr>
+        <w:t xml:space="preserve">mask</w:t>
+      </w:r>
+      <w:r>
+        <w:rPr>
+          <w:rStyle w:val="NormalTok"/>
+        </w:rPr>
+        <w:t xml:space="preserve">(r.landgis.sg, r.gsm.sg) }</w:t>
       </w:r>
     </w:p>
     <w:p>
@@ -12386,7 +12806,7 @@
                     </pic:cNvPicPr>
                   </pic:nvPicPr>
                   <pic:blipFill>
-                    <a:blip r:embed="rId44"/>
+                    <a:blip r:embed="rId45"/>
                     <a:stretch>
                       <a:fillRect/>
                     </a:stretch>
@@ -12472,8 +12892,8 @@
         <w:t xml:space="preserve">))</w:t>
       </w:r>
     </w:p>
-    <w:bookmarkEnd w:id="45"/>
-    <w:bookmarkStart w:id="51" w:name="compare"/>
+    <w:bookmarkEnd w:id="46"/>
+    <w:bookmarkStart w:id="52" w:name="compare"/>
     <w:p>
       <w:pPr>
         <w:pStyle w:val="Heading1"/>
@@ -12482,7 +12902,7 @@
         <w:t xml:space="preserve">Compare</w:t>
       </w:r>
     </w:p>
-    <w:bookmarkStart w:id="46" w:name="compute-common-range-for-all-products"/>
+    <w:bookmarkStart w:id="47" w:name="compute-common-range-for-all-products"/>
     <w:p>
       <w:pPr>
         <w:pStyle w:val="Heading2"/>
@@ -14161,8 +14581,8 @@
         <w:t xml:space="preserve">}</w:t>
       </w:r>
     </w:p>
-    <w:bookmarkEnd w:id="46"/>
-    <w:bookmarkStart w:id="48" w:name="histograms"/>
+    <w:bookmarkEnd w:id="47"/>
+    <w:bookmarkStart w:id="49" w:name="histograms"/>
     <w:p>
       <w:pPr>
         <w:pStyle w:val="Heading2"/>
@@ -15185,7 +15605,7 @@
                     </pic:cNvPicPr>
                   </pic:nvPicPr>
                   <pic:blipFill>
-                    <a:blip r:embed="rId47"/>
+                    <a:blip r:embed="rId48"/>
                     <a:stretch>
                       <a:fillRect/>
                     </a:stretch>
@@ -15271,8 +15691,8 @@
         <w:t xml:space="preserve">))</w:t>
       </w:r>
     </w:p>
-    <w:bookmarkEnd w:id="48"/>
-    <w:bookmarkStart w:id="50" w:name="maps"/>
+    <w:bookmarkEnd w:id="49"/>
+    <w:bookmarkStart w:id="51" w:name="maps"/>
     <w:p>
       <w:pPr>
         <w:pStyle w:val="Heading2"/>
@@ -15894,7 +16314,7 @@
                     </pic:cNvPicPr>
                   </pic:nvPicPr>
                   <pic:blipFill>
-                    <a:blip r:embed="rId49"/>
+                    <a:blip r:embed="rId50"/>
                     <a:stretch>
                       <a:fillRect/>
                     </a:stretch>
@@ -15980,9 +16400,9 @@
         <w:t xml:space="preserve">))</w:t>
       </w:r>
     </w:p>
-    <w:bookmarkEnd w:id="50"/>
     <w:bookmarkEnd w:id="51"/>
-    <w:bookmarkStart w:id="59" w:name="differences"/>
+    <w:bookmarkEnd w:id="52"/>
+    <w:bookmarkStart w:id="60" w:name="differences"/>
     <w:p>
       <w:pPr>
         <w:pStyle w:val="Heading1"/>
@@ -15991,7 +16411,7 @@
         <w:t xml:space="preserve">Differences</w:t>
       </w:r>
     </w:p>
-    <w:bookmarkStart w:id="52" w:name="compute-all-differences"/>
+    <w:bookmarkStart w:id="53" w:name="compute-all-differences"/>
     <w:p>
       <w:pPr>
         <w:pStyle w:val="Heading2"/>
@@ -16331,8 +16751,8 @@
         <w:t xml:space="preserve"> r.issr8.sg }</w:t>
       </w:r>
     </w:p>
-    <w:bookmarkEnd w:id="52"/>
-    <w:bookmarkStart w:id="53" w:name="statistics"/>
+    <w:bookmarkEnd w:id="53"/>
+    <w:bookmarkStart w:id="54" w:name="statistics"/>
     <w:p>
       <w:pPr>
         <w:pStyle w:val="Heading2"/>
@@ -18424,7 +18844,7 @@
         <w:rPr>
           <w:rStyle w:val="VerbatimChar"/>
         </w:rPr>
-        <w:t xml:space="preserve">## 1 &amp; SoilGrids250 &amp; 2.327 &amp; 5.269 &amp; 4.728 \\ </w:t>
+        <w:t xml:space="preserve">## 1 &amp; SoilGrids250 &amp; 2.327 &amp; 5.408 &amp; 4.881 \\ </w:t>
       </w:r>
       <w:r>
         <w:br/>
@@ -18433,7 +18853,7 @@
         <w:rPr>
           <w:rStyle w:val="VerbatimChar"/>
         </w:rPr>
-        <w:t xml:space="preserve">##   2 &amp; POLARIS &amp; 2.373 &amp; 3.664 &amp; 2.792 \\ </w:t>
+        <w:t xml:space="preserve">##   2 &amp; POLARIS &amp; 2.374 &amp; 3.831 &amp; 3.007 \\ </w:t>
       </w:r>
       <w:r>
         <w:br/>
@@ -18442,7 +18862,7 @@
         <w:rPr>
           <w:rStyle w:val="VerbatimChar"/>
         </w:rPr>
-        <w:t xml:space="preserve">##   3 &amp; SPCG100 &amp; 3.303 &amp; 5.663 &amp; 4.6 \\ </w:t>
+        <w:t xml:space="preserve">##   3 &amp; SPCG100 &amp; 3.346 &amp; 5.793 &amp; 4.729 \\ </w:t>
       </w:r>
       <w:r>
         <w:br/>
@@ -18451,7 +18871,7 @@
         <w:rPr>
           <w:rStyle w:val="VerbatimChar"/>
         </w:rPr>
-        <w:t xml:space="preserve">##   4 &amp; LandGIS &amp; 5.308 &amp; 7.172 &amp; 4.823 \\ </w:t>
+        <w:t xml:space="preserve">##   4 &amp; LandGIS &amp; 5.309 &amp; 7.311 &amp; 5.026 \\ </w:t>
       </w:r>
       <w:r>
         <w:br/>
@@ -18460,7 +18880,7 @@
         <w:rPr>
           <w:rStyle w:val="VerbatimChar"/>
         </w:rPr>
-        <w:t xml:space="preserve">##   5 &amp; ISSR-800 &amp; -1.61 &amp; 3.469 &amp; 3.073 \\ </w:t>
+        <w:t xml:space="preserve">##   5 &amp; ISSR-800 &amp; -1.535 &amp; 3.654 &amp; 3.315 \\ </w:t>
       </w:r>
       <w:r>
         <w:br/>
@@ -18612,8 +19032,8 @@
         <w:t xml:space="preserve">))</w:t>
       </w:r>
     </w:p>
-    <w:bookmarkEnd w:id="53"/>
-    <w:bookmarkStart w:id="54" w:name="compute-common-range-for-all-differences"/>
+    <w:bookmarkEnd w:id="54"/>
+    <w:bookmarkStart w:id="55" w:name="compute-common-range-for-all-differences"/>
     <w:p>
       <w:pPr>
         <w:pStyle w:val="Heading2"/>
@@ -20186,11 +20606,11 @@
         <w:rPr>
           <w:rStyle w:val="VerbatimChar"/>
         </w:rPr>
-        <w:t xml:space="preserve">## [1] -22.5  21.9</w:t>
+        <w:t xml:space="preserve">## [1] -24.2  22.7</w:t>
       </w:r>
     </w:p>
-    <w:bookmarkEnd w:id="54"/>
-    <w:bookmarkStart w:id="56" w:name="histograms-1"/>
+    <w:bookmarkEnd w:id="55"/>
+    <w:bookmarkStart w:id="57" w:name="histograms-1"/>
     <w:p>
       <w:pPr>
         <w:pStyle w:val="Heading2"/>
@@ -21154,7 +21574,7 @@
                     </pic:cNvPicPr>
                   </pic:nvPicPr>
                   <pic:blipFill>
-                    <a:blip r:embed="rId55"/>
+                    <a:blip r:embed="rId56"/>
                     <a:stretch>
                       <a:fillRect/>
                     </a:stretch>
@@ -21181,8 +21601,8 @@
         </w:drawing>
       </w:r>
     </w:p>
-    <w:bookmarkEnd w:id="56"/>
-    <w:bookmarkStart w:id="58" w:name="maps-1"/>
+    <w:bookmarkEnd w:id="57"/>
+    <w:bookmarkStart w:id="59" w:name="maps-1"/>
     <w:p>
       <w:pPr>
         <w:pStyle w:val="Heading2"/>
@@ -21999,7 +22419,7 @@
                     </pic:cNvPicPr>
                   </pic:nvPicPr>
                   <pic:blipFill>
-                    <a:blip r:embed="rId57"/>
+                    <a:blip r:embed="rId58"/>
                     <a:stretch>
                       <a:fillRect/>
                     </a:stretch>
@@ -22026,9 +22446,9 @@
         </w:drawing>
       </w:r>
     </w:p>
-    <w:bookmarkEnd w:id="58"/>
     <w:bookmarkEnd w:id="59"/>
-    <w:bookmarkStart w:id="60" w:name="save"/>
+    <w:bookmarkEnd w:id="60"/>
+    <w:bookmarkStart w:id="61" w:name="save"/>
     <w:p>
       <w:pPr>
         <w:pStyle w:val="Heading1"/>
@@ -23107,7 +23527,7 @@
         <w:rPr>
           <w:rStyle w:val="VerbatimChar"/>
         </w:rPr>
-        <w:t xml:space="preserve">##       Bmin     Bmax Bmean   Bsd</w:t>
+        <w:t xml:space="preserve">##      Bmin    Bmax Bmean   Bsd</w:t>
       </w:r>
       <w:r>
         <w:br/>
@@ -23116,7 +23536,7 @@
         <w:rPr>
           <w:rStyle w:val="VerbatimChar"/>
         </w:rPr>
-        <w:t xml:space="preserve">## 1 42.00703 72.59309 -9999 -9999</w:t>
+        <w:t xml:space="preserve">## 1 40.0892 72.8762 -9999 -9999</w:t>
       </w:r>
       <w:r>
         <w:br/>
@@ -23624,7 +24044,7 @@
         <w:rPr>
           <w:rStyle w:val="VerbatimChar"/>
         </w:rPr>
-        <w:t xml:space="preserve">## 1 41.91402 70.60033 -9999 -9999</w:t>
+        <w:t xml:space="preserve">## 1 41.64448 70.04221 -9999 -9999</w:t>
       </w:r>
       <w:r>
         <w:br/>
@@ -24132,7 +24552,7 @@
         <w:rPr>
           <w:rStyle w:val="VerbatimChar"/>
         </w:rPr>
-        <w:t xml:space="preserve">## 1 47.44973 70.77708 -9999 -9999</w:t>
+        <w:t xml:space="preserve">## 1 46.76754 71.36652 -9999 -9999</w:t>
       </w:r>
       <w:r>
         <w:br/>
@@ -24631,7 +25051,7 @@
         <w:rPr>
           <w:rStyle w:val="VerbatimChar"/>
         </w:rPr>
-        <w:t xml:space="preserve">##       Bmin    Bmax Bmean   Bsd</w:t>
+        <w:t xml:space="preserve">##       Bmin     Bmax Bmean   Bsd</w:t>
       </w:r>
       <w:r>
         <w:br/>
@@ -24640,7 +25060,7 @@
         <w:rPr>
           <w:rStyle w:val="VerbatimChar"/>
         </w:rPr>
-        <w:t xml:space="preserve">## 1 40.76328 69.7853 -9999 -9999</w:t>
+        <w:t xml:space="preserve">## 1 40.49979 70.53622 -9999 -9999</w:t>
       </w:r>
       <w:r>
         <w:br/>
@@ -25148,7 +25568,7 @@
         <w:rPr>
           <w:rStyle w:val="VerbatimChar"/>
         </w:rPr>
-        <w:t xml:space="preserve">## 1 46.95297 71.3209 -9999 -9999</w:t>
+        <w:t xml:space="preserve">## 1 48.85791 71.6017 -9999 -9999</w:t>
       </w:r>
       <w:r>
         <w:br/>
@@ -25169,7 +25589,7 @@
         <w:t xml:space="preserve">## AREA_OR_POINT=Area</w:t>
       </w:r>
     </w:p>
-    <w:bookmarkEnd w:id="60"/>
+    <w:bookmarkEnd w:id="61"/>
     <w:sectPr/>
   </w:body>
 </w:document>

</xml_diff>